<commit_message>
Updated Database Schema with message entity
</commit_message>
<xml_diff>
--- a/Documentation/CollaboRate system Data model.docx
+++ b/Documentation/CollaboRate system Data model.docx
@@ -1,6 +1,6 @@
 
 <file path=word/document.xml><?xml version="1.0" encoding="utf-8"?>
-<w:document xmlns:wpc="http://schemas.microsoft.com/office/word/2010/wordprocessingCanvas" xmlns:cx="http://schemas.microsoft.com/office/drawing/2014/chartex" xmlns:cx1="http://schemas.microsoft.com/office/drawing/2015/9/8/chartex" xmlns:cx2="http://schemas.microsoft.com/office/drawing/2015/10/21/chartex" xmlns:cx3="http://schemas.microsoft.com/office/drawing/2016/5/9/chartex" xmlns:cx4="http://schemas.microsoft.com/office/drawing/2016/5/10/chartex" xmlns:cx5="http://schemas.microsoft.com/office/drawing/2016/5/11/chartex" xmlns:cx6="http://schemas.microsoft.com/office/drawing/2016/5/12/chartex" xmlns:cx7="http://schemas.microsoft.com/office/drawing/2016/5/13/chartex" xmlns:cx8="http://schemas.microsoft.com/office/drawing/2016/5/14/chartex" xmlns:mc="http://schemas.openxmlformats.org/markup-compatibility/2006" xmlns:aink="http://schemas.microsoft.com/office/drawing/2016/ink" xmlns:am3d="http://schemas.microsoft.com/office/drawing/2017/model3d" xmlns:o="urn:schemas-microsoft-com:office:office" xmlns:oel="http://schemas.microsoft.com/office/2019/extlst" xmlns:r="http://schemas.openxmlformats.org/officeDocument/2006/relationships" xmlns:m="http://schemas.openxmlformats.org/officeDocument/2006/math" xmlns:v="urn:schemas-microsoft-com:vml" xmlns:wp14="http://schemas.microsoft.com/office/word/2010/wordprocessingDrawing" xmlns:wp="http://schemas.openxmlformats.org/drawingml/2006/wordprocessingDrawing" xmlns:w10="urn:schemas-microsoft-com:office:word" xmlns:w="http://schemas.openxmlformats.org/wordprocessingml/2006/main" xmlns:w14="http://schemas.microsoft.com/office/word/2010/wordml" xmlns:w15="http://schemas.microsoft.com/office/word/2012/wordml" xmlns:w16cex="http://schemas.microsoft.com/office/word/2018/wordml/cex" xmlns:w16cid="http://schemas.microsoft.com/office/word/2016/wordml/cid" xmlns:w16="http://schemas.microsoft.com/office/word/2018/wordml" xmlns:w16du="http://schemas.microsoft.com/office/word/2023/wordml/word16du" xmlns:w16sdtdh="http://schemas.microsoft.com/office/word/2020/wordml/sdtdatahash" xmlns:w16sdtfl="http://schemas.microsoft.com/office/word/2024/wordml/sdtformatlock" xmlns:w16se="http://schemas.microsoft.com/office/word/2015/wordml/symex" xmlns:wpg="http://schemas.microsoft.com/office/word/2010/wordprocessingGroup" xmlns:wpi="http://schemas.microsoft.com/office/word/2010/wordprocessingInk" xmlns:wne="http://schemas.microsoft.com/office/word/2006/wordml" xmlns:wps="http://schemas.microsoft.com/office/word/2010/wordprocessingShape" mc:Ignorable="w14 w15 w16se w16cid w16 w16cex w16sdtdh w16sdtfl w16du wp14">
+<w:document xmlns:wpc="http://schemas.microsoft.com/office/word/2010/wordprocessingCanvas" xmlns:cx="http://schemas.microsoft.com/office/drawing/2014/chartex" xmlns:cx1="http://schemas.microsoft.com/office/drawing/2015/9/8/chartex" xmlns:cx2="http://schemas.microsoft.com/office/drawing/2015/10/21/chartex" xmlns:cx3="http://schemas.microsoft.com/office/drawing/2016/5/9/chartex" xmlns:cx4="http://schemas.microsoft.com/office/drawing/2016/5/10/chartex" xmlns:cx5="http://schemas.microsoft.com/office/drawing/2016/5/11/chartex" xmlns:cx6="http://schemas.microsoft.com/office/drawing/2016/5/12/chartex" xmlns:cx7="http://schemas.microsoft.com/office/drawing/2016/5/13/chartex" xmlns:cx8="http://schemas.microsoft.com/office/drawing/2016/5/14/chartex" xmlns:mc="http://schemas.openxmlformats.org/markup-compatibility/2006" xmlns:aink="http://schemas.microsoft.com/office/drawing/2016/ink" xmlns:am3d="http://schemas.microsoft.com/office/drawing/2017/model3d" xmlns:o="urn:schemas-microsoft-com:office:office" xmlns:r="http://schemas.openxmlformats.org/officeDocument/2006/relationships" xmlns:m="http://schemas.openxmlformats.org/officeDocument/2006/math" xmlns:v="urn:schemas-microsoft-com:vml" xmlns:wp14="http://schemas.microsoft.com/office/word/2010/wordprocessingDrawing" xmlns:wp="http://schemas.openxmlformats.org/drawingml/2006/wordprocessingDrawing" xmlns:w10="urn:schemas-microsoft-com:office:word" xmlns:w="http://schemas.openxmlformats.org/wordprocessingml/2006/main" xmlns:w14="http://schemas.microsoft.com/office/word/2010/wordml" xmlns:w15="http://schemas.microsoft.com/office/word/2012/wordml" xmlns:w16cex="http://schemas.microsoft.com/office/word/2018/wordml/cex" xmlns:w16cid="http://schemas.microsoft.com/office/word/2016/wordml/cid" xmlns:w16="http://schemas.microsoft.com/office/word/2018/wordml" xmlns:w16sdtdh="http://schemas.microsoft.com/office/word/2020/wordml/sdtdatahash" xmlns:w16se="http://schemas.microsoft.com/office/word/2015/wordml/symex" xmlns:wpg="http://schemas.microsoft.com/office/word/2010/wordprocessingGroup" xmlns:wpi="http://schemas.microsoft.com/office/word/2010/wordprocessingInk" xmlns:wne="http://schemas.microsoft.com/office/word/2006/wordml" xmlns:wps="http://schemas.microsoft.com/office/word/2010/wordprocessingShape" mc:Ignorable="w14 w15 w16se w16cid w16 w16cex w16sdtdh wp14">
   <w:body>
     <w:p>
       <w:pPr>
@@ -10,23 +10,13 @@
           <w:lang w:val="en-GB"/>
         </w:rPr>
       </w:pPr>
-      <w:proofErr w:type="spellStart"/>
       <w:r>
         <w:rPr>
           <w:sz w:val="32"/>
           <w:szCs w:val="32"/>
           <w:lang w:val="en-GB"/>
         </w:rPr>
-        <w:t>CollaboRate</w:t>
-      </w:r>
-      <w:proofErr w:type="spellEnd"/>
-      <w:r>
-        <w:rPr>
-          <w:sz w:val="32"/>
-          <w:szCs w:val="32"/>
-          <w:lang w:val="en-GB"/>
-        </w:rPr>
-        <w:t xml:space="preserve"> system data model</w:t>
+        <w:t>CollaboRate system data model</w:t>
       </w:r>
     </w:p>
     <w:p>
@@ -61,19 +51,11 @@
         </w:rPr>
         <w:t>USER (</w:t>
       </w:r>
-      <w:proofErr w:type="spellStart"/>
-      <w:r>
-        <w:rPr>
-          <w:lang w:val="en-GB"/>
-        </w:rPr>
-        <w:t>User_ID</w:t>
-      </w:r>
-      <w:proofErr w:type="spellEnd"/>
-      <w:r>
-        <w:rPr>
-          <w:lang w:val="en-GB"/>
-        </w:rPr>
-        <w:t xml:space="preserve"> (PK), </w:t>
+      <w:r>
+        <w:rPr>
+          <w:lang w:val="en-GB"/>
+        </w:rPr>
+        <w:t xml:space="preserve">User_ID (PK), </w:t>
       </w:r>
       <w:r>
         <w:rPr>
@@ -91,16 +73,8 @@
         <w:rPr>
           <w:lang w:val="en-GB"/>
         </w:rPr>
-        <w:t xml:space="preserve">, </w:t>
-      </w:r>
-      <w:proofErr w:type="spellStart"/>
-      <w:r>
-        <w:rPr>
-          <w:lang w:val="en-GB"/>
-        </w:rPr>
-        <w:t>Created_At</w:t>
-      </w:r>
-      <w:proofErr w:type="spellEnd"/>
+        <w:t>, Created_At</w:t>
+      </w:r>
       <w:r>
         <w:rPr>
           <w:lang w:val="en-GB"/>
@@ -126,21 +100,12 @@
         </w:rPr>
         <w:t xml:space="preserve">Group_ID (PK), </w:t>
       </w:r>
-      <w:proofErr w:type="spellStart"/>
-      <w:r>
-        <w:rPr>
-          <w:lang w:val="en-GB"/>
-        </w:rPr>
-        <w:t>Group_Name</w:t>
-      </w:r>
-      <w:proofErr w:type="spellEnd"/>
-      <w:r>
-        <w:rPr>
-          <w:lang w:val="en-GB"/>
-        </w:rPr>
-        <w:t xml:space="preserve">, </w:t>
-      </w:r>
-      <w:proofErr w:type="spellStart"/>
+      <w:r>
+        <w:rPr>
+          <w:lang w:val="en-GB"/>
+        </w:rPr>
+        <w:t xml:space="preserve">Group_Name, </w:t>
+      </w:r>
       <w:r>
         <w:rPr>
           <w:lang w:val="en-GB"/>
@@ -153,7 +118,6 @@
         </w:rPr>
         <w:t>Description</w:t>
       </w:r>
-      <w:proofErr w:type="spellEnd"/>
       <w:r>
         <w:rPr>
           <w:lang w:val="en-GB"/>
@@ -164,16 +128,8 @@
         <w:rPr>
           <w:lang w:val="en-GB"/>
         </w:rPr>
-        <w:t xml:space="preserve">, </w:t>
-      </w:r>
-      <w:proofErr w:type="spellStart"/>
-      <w:r>
-        <w:rPr>
-          <w:lang w:val="en-GB"/>
-        </w:rPr>
-        <w:t>Created_At</w:t>
-      </w:r>
-      <w:proofErr w:type="spellEnd"/>
+        <w:t>, Created_At</w:t>
+      </w:r>
       <w:r>
         <w:rPr>
           <w:lang w:val="en-GB"/>
@@ -199,19 +155,11 @@
         </w:rPr>
         <w:t xml:space="preserve"> (</w:t>
       </w:r>
-      <w:proofErr w:type="spellStart"/>
-      <w:r>
-        <w:rPr>
-          <w:lang w:val="en-GB"/>
-        </w:rPr>
-        <w:t>Group_Member_ID</w:t>
-      </w:r>
-      <w:proofErr w:type="spellEnd"/>
-      <w:r>
-        <w:rPr>
-          <w:lang w:val="en-GB"/>
-        </w:rPr>
-        <w:t xml:space="preserve"> (PK),</w:t>
+      <w:r>
+        <w:rPr>
+          <w:lang w:val="en-GB"/>
+        </w:rPr>
+        <w:t>Group_Member_ID (PK),</w:t>
       </w:r>
       <w:r>
         <w:rPr>
@@ -235,23 +183,8 @@
         <w:rPr>
           <w:lang w:val="en-GB"/>
         </w:rPr>
-        <w:t xml:space="preserve">, </w:t>
-      </w:r>
-      <w:proofErr w:type="spellStart"/>
-      <w:r>
-        <w:rPr>
-          <w:lang w:val="en-GB"/>
-        </w:rPr>
-        <w:t>User_ID</w:t>
-      </w:r>
-      <w:proofErr w:type="spellEnd"/>
-      <w:r>
-        <w:rPr>
-          <w:lang w:val="en-GB"/>
-        </w:rPr>
-        <w:t xml:space="preserve"> (FK), </w:t>
-      </w:r>
-      <w:proofErr w:type="spellStart"/>
+        <w:t xml:space="preserve">, User_ID (FK), </w:t>
+      </w:r>
       <w:r>
         <w:rPr>
           <w:lang w:val="en-GB"/>
@@ -262,39 +195,17 @@
         <w:rPr>
           <w:lang w:val="en-GB"/>
         </w:rPr>
-        <w:t>Role</w:t>
-      </w:r>
-      <w:proofErr w:type="spellEnd"/>
-      <w:r>
-        <w:rPr>
-          <w:lang w:val="en-GB"/>
-        </w:rPr>
-        <w:t xml:space="preserve">, </w:t>
-      </w:r>
-      <w:proofErr w:type="spellStart"/>
-      <w:proofErr w:type="gramStart"/>
-      <w:r>
-        <w:t>Join</w:t>
-      </w:r>
-      <w:proofErr w:type="gramEnd"/>
-      <w:r>
-        <w:t>_Status</w:t>
-      </w:r>
-      <w:proofErr w:type="spellEnd"/>
-      <w:r>
-        <w:rPr>
-          <w:lang w:val="en-GB"/>
-        </w:rPr>
-        <w:t xml:space="preserve">, </w:t>
-      </w:r>
-      <w:proofErr w:type="spellStart"/>
-      <w:r>
-        <w:rPr>
-          <w:lang w:val="en-GB"/>
-        </w:rPr>
-        <w:t>Joined_At</w:t>
-      </w:r>
-      <w:proofErr w:type="spellEnd"/>
+        <w:t xml:space="preserve">Role, </w:t>
+      </w:r>
+      <w:r>
+        <w:t>Join_Status</w:t>
+      </w:r>
+      <w:r>
+        <w:rPr>
+          <w:lang w:val="en-GB"/>
+        </w:rPr>
+        <w:t>, Joined_At</w:t>
+      </w:r>
       <w:r>
         <w:rPr>
           <w:lang w:val="en-GB"/>
@@ -312,81 +223,7 @@
         <w:rPr>
           <w:lang w:val="en-GB"/>
         </w:rPr>
-        <w:t>RATING (</w:t>
-      </w:r>
-      <w:proofErr w:type="spellStart"/>
-      <w:r>
-        <w:rPr>
-          <w:lang w:val="en-GB"/>
-        </w:rPr>
-        <w:t>Rating_ID</w:t>
-      </w:r>
-      <w:proofErr w:type="spellEnd"/>
-      <w:r>
-        <w:rPr>
-          <w:lang w:val="en-GB"/>
-        </w:rPr>
-        <w:t xml:space="preserve"> (PK),</w:t>
-      </w:r>
-      <w:r>
-        <w:rPr>
-          <w:lang w:val="en-GB"/>
-        </w:rPr>
-        <w:t xml:space="preserve"> Group_ID (FK),</w:t>
-      </w:r>
-      <w:r>
-        <w:rPr>
-          <w:lang w:val="en-GB"/>
-        </w:rPr>
-        <w:t xml:space="preserve"> </w:t>
-      </w:r>
-      <w:proofErr w:type="spellStart"/>
-      <w:r>
-        <w:rPr>
-          <w:lang w:val="en-GB"/>
-        </w:rPr>
-        <w:t>Rater_ID</w:t>
-      </w:r>
-      <w:proofErr w:type="spellEnd"/>
-      <w:r>
-        <w:rPr>
-          <w:lang w:val="en-GB"/>
-        </w:rPr>
-        <w:t xml:space="preserve"> (FK), </w:t>
-      </w:r>
-      <w:proofErr w:type="spellStart"/>
-      <w:r>
-        <w:rPr>
-          <w:lang w:val="en-GB"/>
-        </w:rPr>
-        <w:t>Ratee_ID</w:t>
-      </w:r>
-      <w:proofErr w:type="spellEnd"/>
-      <w:r>
-        <w:rPr>
-          <w:lang w:val="en-GB"/>
-        </w:rPr>
-        <w:t xml:space="preserve"> (FK)</w:t>
-      </w:r>
-      <w:r>
-        <w:rPr>
-          <w:lang w:val="en-GB"/>
-        </w:rPr>
-        <w:t xml:space="preserve">, Score, </w:t>
-      </w:r>
-      <w:proofErr w:type="spellStart"/>
-      <w:r>
-        <w:rPr>
-          <w:lang w:val="en-GB"/>
-        </w:rPr>
-        <w:t>Rated_At</w:t>
-      </w:r>
-      <w:proofErr w:type="spellEnd"/>
-      <w:r>
-        <w:rPr>
-          <w:lang w:val="en-GB"/>
-        </w:rPr>
-        <w:t>)</w:t>
+        <w:t>RATING (Rating_ID (PK), Group_ID (FK), Rater_ID (FK), Ratee_ID (FK), Score, Rated_At)</w:t>
       </w:r>
     </w:p>
     <w:p>
@@ -401,19 +238,11 @@
         </w:rPr>
         <w:t>MEETING (</w:t>
       </w:r>
-      <w:proofErr w:type="spellStart"/>
-      <w:r>
-        <w:rPr>
-          <w:lang w:val="en-GB"/>
-        </w:rPr>
-        <w:t>Meeting_ID</w:t>
-      </w:r>
-      <w:proofErr w:type="spellEnd"/>
-      <w:r>
-        <w:rPr>
-          <w:lang w:val="en-GB"/>
-        </w:rPr>
-        <w:t xml:space="preserve"> (PK),</w:t>
+      <w:r>
+        <w:rPr>
+          <w:lang w:val="en-GB"/>
+        </w:rPr>
+        <w:t>Meeting_ID (PK),</w:t>
       </w:r>
       <w:r>
         <w:rPr>
@@ -427,56 +256,18 @@
         </w:rPr>
         <w:t xml:space="preserve"> </w:t>
       </w:r>
-      <w:proofErr w:type="spellStart"/>
-      <w:r>
-        <w:rPr>
-          <w:lang w:val="en-GB"/>
-        </w:rPr>
-        <w:t>Meeting_Title</w:t>
-      </w:r>
-      <w:proofErr w:type="spellEnd"/>
-      <w:r>
-        <w:rPr>
-          <w:lang w:val="en-GB"/>
-        </w:rPr>
-        <w:t xml:space="preserve">, </w:t>
-      </w:r>
-      <w:proofErr w:type="spellStart"/>
-      <w:r>
-        <w:rPr>
-          <w:lang w:val="en-GB"/>
-        </w:rPr>
-        <w:t>Meeting_Description</w:t>
-      </w:r>
-      <w:proofErr w:type="spellEnd"/>
-      <w:r>
-        <w:rPr>
-          <w:lang w:val="en-GB"/>
-        </w:rPr>
-        <w:t xml:space="preserve">, </w:t>
-      </w:r>
-      <w:proofErr w:type="spellStart"/>
-      <w:r>
-        <w:rPr>
-          <w:lang w:val="en-GB"/>
-        </w:rPr>
-        <w:t>Meeting_Date</w:t>
-      </w:r>
-      <w:proofErr w:type="spellEnd"/>
-      <w:r>
-        <w:rPr>
-          <w:lang w:val="en-GB"/>
-        </w:rPr>
-        <w:t xml:space="preserve">, </w:t>
-      </w:r>
-      <w:proofErr w:type="spellStart"/>
-      <w:r>
-        <w:rPr>
-          <w:lang w:val="en-GB"/>
-        </w:rPr>
-        <w:t>Created_At</w:t>
-      </w:r>
-      <w:proofErr w:type="spellEnd"/>
+      <w:r>
+        <w:rPr>
+          <w:lang w:val="en-GB"/>
+        </w:rPr>
+        <w:t>Meeting_Title, Meeting_Description, Meeting_Date</w:t>
+      </w:r>
+      <w:r>
+        <w:rPr>
+          <w:lang w:val="en-GB"/>
+        </w:rPr>
+        <w:t>, Created_At</w:t>
+      </w:r>
       <w:r>
         <w:rPr>
           <w:lang w:val="en-GB"/>
@@ -496,19 +287,11 @@
         </w:rPr>
         <w:t>TASK (</w:t>
       </w:r>
-      <w:proofErr w:type="spellStart"/>
-      <w:r>
-        <w:rPr>
-          <w:lang w:val="en-GB"/>
-        </w:rPr>
-        <w:t>Task_ID</w:t>
-      </w:r>
-      <w:proofErr w:type="spellEnd"/>
-      <w:r>
-        <w:rPr>
-          <w:lang w:val="en-GB"/>
-        </w:rPr>
-        <w:t xml:space="preserve"> (PK), </w:t>
+      <w:r>
+        <w:rPr>
+          <w:lang w:val="en-GB"/>
+        </w:rPr>
+        <w:t xml:space="preserve">Task_ID (PK), </w:t>
       </w:r>
       <w:r>
         <w:rPr>
@@ -516,48 +299,18 @@
         </w:rPr>
         <w:t xml:space="preserve">Group_ID (FK), </w:t>
       </w:r>
-      <w:proofErr w:type="spellStart"/>
-      <w:r>
-        <w:rPr>
-          <w:lang w:val="en-GB"/>
-        </w:rPr>
-        <w:t>Task_Title</w:t>
-      </w:r>
-      <w:proofErr w:type="spellEnd"/>
-      <w:r>
-        <w:rPr>
-          <w:lang w:val="en-GB"/>
-        </w:rPr>
-        <w:t xml:space="preserve">, </w:t>
-      </w:r>
-      <w:proofErr w:type="spellStart"/>
-      <w:r>
-        <w:rPr>
-          <w:lang w:val="en-GB"/>
-        </w:rPr>
-        <w:t>Task_Description</w:t>
-      </w:r>
-      <w:proofErr w:type="spellEnd"/>
-      <w:r>
-        <w:rPr>
-          <w:lang w:val="en-GB"/>
-        </w:rPr>
-        <w:t xml:space="preserve">, </w:t>
-      </w:r>
-      <w:r>
-        <w:rPr>
-          <w:lang w:val="en-GB"/>
-        </w:rPr>
-        <w:t xml:space="preserve">Deadline, </w:t>
-      </w:r>
-      <w:proofErr w:type="spellStart"/>
-      <w:r>
-        <w:rPr>
-          <w:lang w:val="en-GB"/>
-        </w:rPr>
-        <w:t>Created_At</w:t>
-      </w:r>
-      <w:proofErr w:type="spellEnd"/>
+      <w:r>
+        <w:rPr>
+          <w:lang w:val="en-GB"/>
+        </w:rPr>
+        <w:t xml:space="preserve">Task_Title, Task_Description, </w:t>
+      </w:r>
+      <w:r>
+        <w:rPr>
+          <w:lang w:val="en-GB"/>
+        </w:rPr>
+        <w:t>Deadline, Created_At</w:t>
+      </w:r>
       <w:r>
         <w:rPr>
           <w:lang w:val="en-GB"/>
@@ -575,91 +328,13 @@
         <w:rPr>
           <w:lang w:val="en-GB"/>
         </w:rPr>
-        <w:t>TASK_ASSIGNMENT (</w:t>
-      </w:r>
-      <w:proofErr w:type="spellStart"/>
-      <w:r>
-        <w:rPr>
-          <w:lang w:val="en-GB"/>
-        </w:rPr>
-        <w:t>Task_Assignment_ID</w:t>
-      </w:r>
-      <w:proofErr w:type="spellEnd"/>
-      <w:r>
-        <w:rPr>
-          <w:lang w:val="en-GB"/>
-        </w:rPr>
-        <w:t xml:space="preserve"> (PK), </w:t>
-      </w:r>
-      <w:proofErr w:type="spellStart"/>
-      <w:r>
-        <w:rPr>
-          <w:lang w:val="en-GB"/>
-        </w:rPr>
-        <w:t>Task_ID</w:t>
-      </w:r>
-      <w:proofErr w:type="spellEnd"/>
-      <w:r>
-        <w:rPr>
-          <w:lang w:val="en-GB"/>
-        </w:rPr>
-        <w:t xml:space="preserve"> (FK), </w:t>
-      </w:r>
-      <w:proofErr w:type="spellStart"/>
-      <w:r>
-        <w:rPr>
-          <w:lang w:val="en-GB"/>
-        </w:rPr>
-        <w:t>User_ID</w:t>
-      </w:r>
-      <w:proofErr w:type="spellEnd"/>
-      <w:r>
-        <w:rPr>
-          <w:lang w:val="en-GB"/>
-        </w:rPr>
-        <w:t xml:space="preserve"> (FK)</w:t>
-      </w:r>
-      <w:r>
-        <w:rPr>
-          <w:lang w:val="en-GB"/>
-        </w:rPr>
-        <w:t xml:space="preserve">, </w:t>
-      </w:r>
-      <w:proofErr w:type="spellStart"/>
-      <w:r>
-        <w:rPr>
-          <w:lang w:val="en-GB"/>
-        </w:rPr>
-        <w:t>Is_Completed</w:t>
-      </w:r>
-      <w:proofErr w:type="spellEnd"/>
-      <w:r>
-        <w:rPr>
-          <w:lang w:val="en-GB"/>
-        </w:rPr>
-        <w:t xml:space="preserve">, </w:t>
-      </w:r>
-      <w:proofErr w:type="spellStart"/>
-      <w:proofErr w:type="gramStart"/>
-      <w:r>
-        <w:rPr>
-          <w:lang w:val="en-GB"/>
-        </w:rPr>
-        <w:t>Completed</w:t>
-      </w:r>
-      <w:proofErr w:type="gramEnd"/>
-      <w:r>
-        <w:rPr>
-          <w:lang w:val="en-GB"/>
-        </w:rPr>
-        <w:t>_At</w:t>
-      </w:r>
-      <w:proofErr w:type="spellEnd"/>
-      <w:r>
-        <w:rPr>
-          <w:lang w:val="en-GB"/>
-        </w:rPr>
-        <w:t>, Note)</w:t>
+        <w:t>TASK_ASSIGNMENT (Task_Assignment_ID (PK), Task_ID (FK), User_ID (FK)</w:t>
+      </w:r>
+      <w:r>
+        <w:rPr>
+          <w:lang w:val="en-GB"/>
+        </w:rPr>
+        <w:t>, Is_Completed, Completed_At, Note)</w:t>
       </w:r>
     </w:p>
     <w:p>
@@ -672,60 +347,16 @@
         <w:rPr>
           <w:lang w:val="en-GB"/>
         </w:rPr>
-        <w:t>GROUP_NOTIFICATION (</w:t>
-      </w:r>
-      <w:proofErr w:type="spellStart"/>
-      <w:r>
-        <w:rPr>
-          <w:lang w:val="en-GB"/>
-        </w:rPr>
-        <w:t>Group_Notification_ID</w:t>
-      </w:r>
-      <w:proofErr w:type="spellEnd"/>
-      <w:r>
-        <w:rPr>
-          <w:lang w:val="en-GB"/>
-        </w:rPr>
-        <w:t xml:space="preserve"> (PK), Group_ID (FK), </w:t>
-      </w:r>
-      <w:proofErr w:type="spellStart"/>
-      <w:r>
-        <w:rPr>
-          <w:lang w:val="en-GB"/>
-        </w:rPr>
-        <w:t>Notification_Type</w:t>
-      </w:r>
-      <w:proofErr w:type="spellEnd"/>
-      <w:r>
-        <w:rPr>
-          <w:lang w:val="en-GB"/>
-        </w:rPr>
-        <w:t xml:space="preserve">, </w:t>
-      </w:r>
-      <w:proofErr w:type="spellStart"/>
+        <w:t xml:space="preserve">GROUP_NOTIFICATION (Group_Notification_ID (PK), Group_ID (FK), Notification_Type, </w:t>
+      </w:r>
       <w:r>
         <w:t>Notification_Message</w:t>
       </w:r>
-      <w:proofErr w:type="spellEnd"/>
-      <w:r>
-        <w:rPr>
-          <w:lang w:val="en-GB"/>
-        </w:rPr>
-        <w:t xml:space="preserve">, </w:t>
-      </w:r>
-      <w:proofErr w:type="spellStart"/>
-      <w:r>
-        <w:rPr>
-          <w:lang w:val="en-GB"/>
-        </w:rPr>
-        <w:t>Created_At</w:t>
-      </w:r>
-      <w:proofErr w:type="spellEnd"/>
-      <w:r>
-        <w:rPr>
-          <w:lang w:val="en-GB"/>
-        </w:rPr>
-        <w:t>)</w:t>
+      <w:r>
+        <w:rPr>
+          <w:lang w:val="en-GB"/>
+        </w:rPr>
+        <w:t>, Created_At)</w:t>
       </w:r>
     </w:p>
     <w:p>
@@ -738,63 +369,32 @@
         <w:rPr>
           <w:lang w:val="en-GB"/>
         </w:rPr>
-        <w:t>NOTIFICATION_RECIPIENT (</w:t>
-      </w:r>
-      <w:proofErr w:type="spellStart"/>
-      <w:r>
-        <w:rPr>
-          <w:lang w:val="en-GB"/>
-        </w:rPr>
-        <w:t>Notification_Recipient_ID</w:t>
-      </w:r>
-      <w:proofErr w:type="spellEnd"/>
-      <w:r>
-        <w:rPr>
-          <w:lang w:val="en-GB"/>
-        </w:rPr>
-        <w:t xml:space="preserve"> (PK), </w:t>
-      </w:r>
-      <w:proofErr w:type="spellStart"/>
-      <w:r>
-        <w:rPr>
-          <w:lang w:val="en-GB"/>
-        </w:rPr>
-        <w:t>Group_Notification_ID</w:t>
-      </w:r>
-      <w:proofErr w:type="spellEnd"/>
-      <w:r>
-        <w:rPr>
-          <w:lang w:val="en-GB"/>
-        </w:rPr>
-        <w:t xml:space="preserve"> (FK), </w:t>
-      </w:r>
-      <w:proofErr w:type="spellStart"/>
-      <w:r>
-        <w:rPr>
-          <w:lang w:val="en-GB"/>
-        </w:rPr>
-        <w:t>User_ID</w:t>
-      </w:r>
-      <w:proofErr w:type="spellEnd"/>
-      <w:r>
-        <w:rPr>
-          <w:lang w:val="en-GB"/>
-        </w:rPr>
-        <w:t xml:space="preserve"> (FK), </w:t>
-      </w:r>
-      <w:proofErr w:type="spellStart"/>
-      <w:r>
-        <w:rPr>
-          <w:lang w:val="en-GB"/>
-        </w:rPr>
-        <w:t>Is_Read</w:t>
-      </w:r>
-      <w:proofErr w:type="spellEnd"/>
+        <w:t>NOTIFICATION_RECIPIENT (Notification_Recipient_ID (PK), Group_Notification_ID (FK), User_ID (FK), Is_Read</w:t>
+      </w:r>
       <w:r>
         <w:rPr>
           <w:lang w:val="en-GB"/>
         </w:rPr>
         <w:t>)</w:t>
+      </w:r>
+    </w:p>
+    <w:p>
+      <w:pPr>
+        <w:rPr>
+          <w:lang w:val="en-GB"/>
+        </w:rPr>
+      </w:pPr>
+      <w:r>
+        <w:rPr>
+          <w:lang w:val="en-GB"/>
+        </w:rPr>
+        <w:t xml:space="preserve">GROUP_MESSAGE(Message_ID (PK), </w:t>
+      </w:r>
+      <w:r>
+        <w:rPr>
+          <w:lang w:val="en-GB"/>
+        </w:rPr>
+        <w:t>Sender_ID (FK), Group_ID (FK), Message_Text, Created_At)</w:t>
       </w:r>
     </w:p>
     <w:p>
@@ -828,8 +428,9 @@
           <w:noProof/>
           <w:lang w:val="en-GB"/>
         </w:rPr>
+        <w:lastRenderedPageBreak/>
         <w:drawing>
-          <wp:inline distT="0" distB="0" distL="0" distR="0" wp14:anchorId="620EC39F" wp14:editId="3AFCE300">
+          <wp:inline distT="0" distB="0" distL="0" distR="0" wp14:anchorId="620EC39F" wp14:editId="52887191">
             <wp:extent cx="5685557" cy="2636520"/>
             <wp:effectExtent l="0" t="0" r="0" b="0"/>
             <wp:docPr id="1457919175" name="Picture 1"/>
@@ -889,7 +490,7 @@
 </file>
 
 <file path=word/styles.xml><?xml version="1.0" encoding="utf-8"?>
-<w:styles xmlns:mc="http://schemas.openxmlformats.org/markup-compatibility/2006" xmlns:r="http://schemas.openxmlformats.org/officeDocument/2006/relationships" xmlns:w="http://schemas.openxmlformats.org/wordprocessingml/2006/main" xmlns:w14="http://schemas.microsoft.com/office/word/2010/wordml" xmlns:w15="http://schemas.microsoft.com/office/word/2012/wordml" xmlns:w16cex="http://schemas.microsoft.com/office/word/2018/wordml/cex" xmlns:w16cid="http://schemas.microsoft.com/office/word/2016/wordml/cid" xmlns:w16="http://schemas.microsoft.com/office/word/2018/wordml" xmlns:w16du="http://schemas.microsoft.com/office/word/2023/wordml/word16du" xmlns:w16sdtdh="http://schemas.microsoft.com/office/word/2020/wordml/sdtdatahash" xmlns:w16sdtfl="http://schemas.microsoft.com/office/word/2024/wordml/sdtformatlock" xmlns:w16se="http://schemas.microsoft.com/office/word/2015/wordml/symex" mc:Ignorable="w14 w15 w16se w16cid w16 w16cex w16sdtdh w16sdtfl w16du">
+<w:styles xmlns:mc="http://schemas.openxmlformats.org/markup-compatibility/2006" xmlns:r="http://schemas.openxmlformats.org/officeDocument/2006/relationships" xmlns:w="http://schemas.openxmlformats.org/wordprocessingml/2006/main" xmlns:w14="http://schemas.microsoft.com/office/word/2010/wordml" xmlns:w15="http://schemas.microsoft.com/office/word/2012/wordml" xmlns:w16cex="http://schemas.microsoft.com/office/word/2018/wordml/cex" xmlns:w16cid="http://schemas.microsoft.com/office/word/2016/wordml/cid" xmlns:w16="http://schemas.microsoft.com/office/word/2018/wordml" xmlns:w16sdtdh="http://schemas.microsoft.com/office/word/2020/wordml/sdtdatahash" xmlns:w16se="http://schemas.microsoft.com/office/word/2015/wordml/symex" mc:Ignorable="w14 w15 w16se w16cid w16 w16cex w16sdtdh">
   <w:docDefaults>
     <w:rPrDefault>
       <w:rPr>
@@ -1491,6 +1092,7 @@
   <w:style w:type="character" w:default="1" w:styleId="DefaultParagraphFont">
     <w:name w:val="Default Paragraph Font"/>
     <w:uiPriority w:val="1"/>
+    <w:semiHidden/>
     <w:unhideWhenUsed/>
   </w:style>
   <w:style w:type="table" w:default="1" w:styleId="TableNormal">

</xml_diff>